<commit_message>
add tài liệu docker
</commit_message>
<xml_diff>
--- a/Note Docker.docx
+++ b/Note Docker.docx
@@ -43,8 +43,731 @@
       <w:r>
         <w:t>. Các tiến trình trong 1 container độc lập với các tiến trình của container khác trong cùng hệ thống tuy nhiên các tiến trình này đều chia sẻ kernel của host OS</w:t>
       </w:r>
+    </w:p>
+    <w:p>
+      <w:pPr>
+        <w:pStyle w:val="ListParagraph"/>
+        <w:numPr>
+          <w:ilvl w:val="0"/>
+          <w:numId w:val="1"/>
+        </w:numPr>
+      </w:pPr>
+      <w:r>
+        <w:t>Bạn không thể chạy container ubuntu trên hệ điều hành windows được</w:t>
+      </w:r>
+    </w:p>
+    <w:p>
+      <w:pPr>
+        <w:pStyle w:val="ListParagraph"/>
+        <w:numPr>
+          <w:ilvl w:val="0"/>
+          <w:numId w:val="1"/>
+        </w:numPr>
+      </w:pPr>
+      <w:r>
+        <w:t xml:space="preserve">Liệt kêt tất cả image: </w:t>
+      </w:r>
+      <w:r>
+        <w:rPr>
+          <w:b/>
+        </w:rPr>
+        <w:t>docker images</w:t>
+      </w:r>
+    </w:p>
+    <w:p>
+      <w:pPr>
+        <w:pStyle w:val="ListParagraph"/>
+        <w:numPr>
+          <w:ilvl w:val="0"/>
+          <w:numId w:val="1"/>
+        </w:numPr>
+      </w:pPr>
+      <w:r>
+        <w:t xml:space="preserve">Liệt kê các container đang chạy: </w:t>
+      </w:r>
+      <w:r>
+        <w:rPr>
+          <w:b/>
+        </w:rPr>
+        <w:t>docker ps</w:t>
+      </w:r>
+    </w:p>
+    <w:p>
+      <w:pPr>
+        <w:pStyle w:val="ListParagraph"/>
+        <w:numPr>
+          <w:ilvl w:val="0"/>
+          <w:numId w:val="1"/>
+        </w:numPr>
+      </w:pPr>
+      <w:r>
+        <w:t xml:space="preserve">Liệt kê tất cả các container: </w:t>
+      </w:r>
+      <w:r>
+        <w:rPr>
+          <w:b/>
+        </w:rPr>
+        <w:t>docker ps</w:t>
+      </w:r>
+      <w:r>
+        <w:rPr>
+          <w:b/>
+        </w:rPr>
+        <w:t xml:space="preserve"> -a</w:t>
+      </w:r>
+    </w:p>
+    <w:p>
+      <w:pPr>
+        <w:pStyle w:val="ListParagraph"/>
+        <w:numPr>
+          <w:ilvl w:val="0"/>
+          <w:numId w:val="1"/>
+        </w:numPr>
+      </w:pPr>
+      <w:r>
+        <w:t xml:space="preserve">Khi cần chạy container nào cần có sự tương tác với người dùng ta cần thêm cờ it vào: </w:t>
+      </w:r>
+      <w:r>
+        <w:rPr>
+          <w:b/>
+        </w:rPr>
+        <w:t>docker run –it alpine</w:t>
+      </w:r>
+    </w:p>
+    <w:p>
+      <w:pPr>
+        <w:pStyle w:val="ListParagraph"/>
+        <w:numPr>
+          <w:ilvl w:val="0"/>
+          <w:numId w:val="1"/>
+        </w:numPr>
+      </w:pPr>
+      <w:r>
+        <w:t>Thoát 1 container ta nhấn Ctr + D</w:t>
+      </w:r>
+      <w:r>
+        <w:t xml:space="preserve"> nó sẽ thoát hẳn, còn muốn thoát khỏi màn hình tạm thời, container đó vẫn chạy ngầm, ta dùng tổ hợp </w:t>
+      </w:r>
+      <w:r>
+        <w:rPr>
+          <w:b/>
+        </w:rPr>
+        <w:t>Ctr + P + Q</w:t>
+      </w:r>
+      <w:r>
+        <w:rPr>
+          <w:b/>
+        </w:rPr>
+        <w:t xml:space="preserve"> , </w:t>
+      </w:r>
+      <w:r>
+        <w:t xml:space="preserve">để quay lại với container đó ta dùng câu lệnh </w:t>
+      </w:r>
+      <w:r>
+        <w:rPr>
+          <w:b/>
+        </w:rPr>
+        <w:t>docker attach &lt;container_id&gt;</w:t>
+      </w:r>
+    </w:p>
+    <w:p>
+      <w:pPr>
+        <w:pStyle w:val="ListParagraph"/>
+        <w:numPr>
+          <w:ilvl w:val="0"/>
+          <w:numId w:val="1"/>
+        </w:numPr>
+      </w:pPr>
+      <w:r>
+        <w:t xml:space="preserve">Lệnh </w:t>
+      </w:r>
+      <w:r>
+        <w:rPr>
+          <w:b/>
+        </w:rPr>
+        <w:t>docker exec &lt;container_id&gt; &lt;command&gt;</w:t>
+      </w:r>
+      <w:r>
+        <w:t xml:space="preserve"> dùng để chạy 1 câu lệnh bên trong container</w:t>
+      </w:r>
+    </w:p>
+    <w:p>
+      <w:pPr>
+        <w:pStyle w:val="ListParagraph"/>
+        <w:numPr>
+          <w:ilvl w:val="0"/>
+          <w:numId w:val="1"/>
+        </w:numPr>
+      </w:pPr>
+      <w:r>
+        <w:t xml:space="preserve">Câu lệnh để kết nối đến 1 container đang chạy (ssh):  </w:t>
+      </w:r>
+      <w:r>
+        <w:rPr>
+          <w:b/>
+        </w:rPr>
+        <w:t>docker exec –it &lt;container_id&gt; sh</w:t>
+      </w:r>
+      <w:r>
+        <w:rPr>
+          <w:b/>
+        </w:rPr>
+        <w:t xml:space="preserve">. </w:t>
+      </w:r>
+      <w:r>
+        <w:t>Khi kết nối kiểu này thì ấn ctr + d sẽ không kết thúc cả container</w:t>
+      </w:r>
+      <w:r>
+        <w:t xml:space="preserve"> vì khi ta chạy câu lên trên là ta đang chạy 1 tiến trình thứ cấp chạy song song với tiến trình chủ đạo của container thì khi ta kết thúc nó cũng sẽ chẳng liên quan đến tiến trình chủ đạo, tiến trình chủ đạo vẫn chạy bình thường</w:t>
+      </w:r>
+    </w:p>
+    <w:p>
+      <w:pPr>
+        <w:pStyle w:val="ListParagraph"/>
+        <w:numPr>
+          <w:ilvl w:val="0"/>
+          <w:numId w:val="1"/>
+        </w:numPr>
+      </w:pPr>
+      <w:r>
+        <w:t xml:space="preserve">Port Mapping ta sẽ mapping port của máy chạy container với container: </w:t>
+      </w:r>
+    </w:p>
+    <w:p>
+      <w:pPr>
+        <w:pStyle w:val="ListParagraph"/>
+        <w:rPr>
+          <w:b/>
+        </w:rPr>
+      </w:pPr>
+      <w:r>
+        <w:t xml:space="preserve">Command: </w:t>
+      </w:r>
+      <w:r>
+        <w:rPr>
+          <w:b/>
+        </w:rPr>
+        <w:t>docker run –p &lt;target_port&gt;:&lt; container_port&gt;</w:t>
+      </w:r>
+    </w:p>
+    <w:p>
+      <w:pPr>
+        <w:pStyle w:val="ListParagraph"/>
+        <w:numPr>
+          <w:ilvl w:val="0"/>
+          <w:numId w:val="1"/>
+        </w:numPr>
+        <w:rPr>
+          <w:b/>
+        </w:rPr>
+      </w:pPr>
+      <w:r>
+        <w:rPr>
+          <w:b/>
+        </w:rPr>
+        <w:t xml:space="preserve">Volume: </w:t>
+      </w:r>
+      <w:r>
+        <w:t>phần bộ nhớ mà docker dùng để lưu dữ liệu dùng cho container, vì image là bất biến</w:t>
+      </w:r>
+      <w:r>
+        <w:t>. Cụ thể nó là 1 thư mục ảo do docker tạo ra và quản lí việc chúng ta cần làm là lấy cái volume đó gắn vào container</w:t>
+      </w:r>
+      <w:r>
+        <w:t>(bind mount)</w:t>
+      </w:r>
+    </w:p>
+    <w:p>
+      <w:pPr>
+        <w:pStyle w:val="ListParagraph"/>
+        <w:numPr>
+          <w:ilvl w:val="0"/>
+          <w:numId w:val="1"/>
+        </w:numPr>
+        <w:rPr>
+          <w:b/>
+        </w:rPr>
+      </w:pPr>
+      <w:r>
+        <w:rPr>
+          <w:b/>
+        </w:rPr>
+        <w:t>Tạo volume: docker volume create [volume name]</w:t>
+      </w:r>
+    </w:p>
+    <w:p>
+      <w:pPr>
+        <w:pStyle w:val="ListParagraph"/>
+        <w:numPr>
+          <w:ilvl w:val="0"/>
+          <w:numId w:val="1"/>
+        </w:numPr>
+        <w:rPr>
+          <w:b/>
+        </w:rPr>
+      </w:pPr>
+      <w:r>
+        <w:rPr>
+          <w:b/>
+        </w:rPr>
+        <w:t>Bind mount: docker run –v [local_dir/volume]:[container_dir]</w:t>
+      </w:r>
+    </w:p>
+    <w:p>
+      <w:pPr>
+        <w:pStyle w:val="ListParagraph"/>
+        <w:numPr>
+          <w:ilvl w:val="0"/>
+          <w:numId w:val="1"/>
+        </w:numPr>
+        <w:rPr>
+          <w:b/>
+        </w:rPr>
+      </w:pPr>
+      <w:r>
+        <w:rPr>
+          <w:b/>
+        </w:rPr>
+        <w:lastRenderedPageBreak/>
+        <w:t>Ex: docker volume create pgdata</w:t>
+      </w:r>
+    </w:p>
+    <w:p>
+      <w:pPr>
+        <w:pStyle w:val="ListParagraph"/>
+        <w:numPr>
+          <w:ilvl w:val="0"/>
+          <w:numId w:val="1"/>
+        </w:numPr>
+        <w:rPr>
+          <w:b/>
+        </w:rPr>
+      </w:pPr>
+      <w:r>
+        <w:rPr>
+          <w:b/>
+        </w:rPr>
+        <w:t>Docker run –v pgdata: /var/lib/postgresql/data –p 5432:5432 postgres</w:t>
+      </w:r>
+    </w:p>
+    <w:p>
+      <w:pPr>
+        <w:pStyle w:val="ListParagraph"/>
+        <w:numPr>
+          <w:ilvl w:val="0"/>
+          <w:numId w:val="1"/>
+        </w:numPr>
+        <w:rPr>
+          <w:b/>
+        </w:rPr>
+      </w:pPr>
+      <w:r>
+        <w:t>Có thể bind trực tiếp thư mục của máy thật vào thư mục của container trường hợp này chỉ dùng khi máy local là linux, nếu là windows sẽ xảy ra lỗi chính vì vậy volume vẫn được sử dụng</w:t>
+      </w:r>
+    </w:p>
+    <w:p>
+      <w:pPr>
+        <w:pStyle w:val="ListParagraph"/>
+        <w:numPr>
+          <w:ilvl w:val="0"/>
+          <w:numId w:val="1"/>
+        </w:numPr>
+        <w:rPr>
+          <w:b/>
+        </w:rPr>
+      </w:pPr>
+      <w:r>
+        <w:t xml:space="preserve">Dockerfile: </w:t>
+      </w:r>
+    </w:p>
+    <w:p>
+      <w:pPr>
+        <w:pStyle w:val="ListParagraph"/>
+        <w:numPr>
+          <w:ilvl w:val="0"/>
+          <w:numId w:val="2"/>
+        </w:numPr>
+        <w:rPr>
+          <w:b/>
+        </w:rPr>
+      </w:pPr>
+      <w:r>
+        <w:t>FROM</w:t>
+      </w:r>
+      <w:r>
+        <w:t xml:space="preserve"> &lt;image&gt;</w:t>
+      </w:r>
+      <w:r>
+        <w:t xml:space="preserve">: </w:t>
+      </w:r>
+      <w:r>
+        <w:t xml:space="preserve">chỉ định </w:t>
+      </w:r>
+      <w:r>
+        <w:t>image gốc mà chúng ta sử dụng để build image của chúng ta</w:t>
+      </w:r>
+    </w:p>
+    <w:p>
+      <w:pPr>
+        <w:pStyle w:val="ListParagraph"/>
+        <w:numPr>
+          <w:ilvl w:val="0"/>
+          <w:numId w:val="2"/>
+        </w:numPr>
+        <w:rPr>
+          <w:b/>
+        </w:rPr>
+      </w:pPr>
+      <w:r>
+        <w:t>RUN</w:t>
+      </w:r>
+      <w:r>
+        <w:t xml:space="preserve"> &lt;command&gt;</w:t>
+      </w:r>
+      <w:r>
+        <w:t>: giúp ta chạy các câu lệnh đó trong container</w:t>
+      </w:r>
+    </w:p>
+    <w:p>
+      <w:pPr>
+        <w:pStyle w:val="ListParagraph"/>
+        <w:numPr>
+          <w:ilvl w:val="0"/>
+          <w:numId w:val="2"/>
+        </w:numPr>
+        <w:rPr>
+          <w:b/>
+        </w:rPr>
+      </w:pPr>
+      <w:r>
+        <w:t>WORKDIR &lt;directory&gt; : tạo một thư mục và đặt thư mục đó là thư mục mặc định của container khi mà được khởi tạo</w:t>
+      </w:r>
+    </w:p>
+    <w:p>
+      <w:pPr>
+        <w:pStyle w:val="ListParagraph"/>
+        <w:numPr>
+          <w:ilvl w:val="0"/>
+          <w:numId w:val="2"/>
+        </w:numPr>
+        <w:rPr>
+          <w:b/>
+        </w:rPr>
+      </w:pPr>
+      <w:r>
+        <w:t>COPY &lt;src&gt; &lt;dest&gt; : copy file từ máy local đi vào bên trong image đó</w:t>
+      </w:r>
+      <w:r>
+        <w:t xml:space="preserve"> </w:t>
+      </w:r>
+    </w:p>
+    <w:p>
+      <w:pPr>
+        <w:pStyle w:val="ListParagraph"/>
+        <w:numPr>
+          <w:ilvl w:val="0"/>
+          <w:numId w:val="2"/>
+        </w:numPr>
+        <w:rPr>
+          <w:b/>
+        </w:rPr>
+      </w:pPr>
+      <w:r>
+        <w:t>ADD &lt;src/URL&gt; &lt;dest&gt;: download file từ internet, nếu cần thì giải nén</w:t>
+      </w:r>
+    </w:p>
+    <w:p>
+      <w:pPr>
+        <w:pStyle w:val="ListParagraph"/>
+        <w:numPr>
+          <w:ilvl w:val="0"/>
+          <w:numId w:val="2"/>
+        </w:numPr>
+        <w:rPr>
+          <w:b/>
+        </w:rPr>
+      </w:pPr>
+      <w:r>
+        <w:t>EXPOSE: thông báo cái port mà ứng dụng bên trong container đang chạy</w:t>
+      </w:r>
+      <w:r>
+        <w:t>, câu lệnh này như 1 cái comment để báo cho người đọc docker file biết ứng dụng đang chạy trên port nào thôi</w:t>
+      </w:r>
+    </w:p>
+    <w:p>
+      <w:pPr>
+        <w:pStyle w:val="ListParagraph"/>
+        <w:numPr>
+          <w:ilvl w:val="0"/>
+          <w:numId w:val="2"/>
+        </w:numPr>
+        <w:rPr>
+          <w:b/>
+        </w:rPr>
+      </w:pPr>
+      <w:r>
+        <w:t xml:space="preserve">CMD: </w:t>
+      </w:r>
+      <w:r>
+        <w:t xml:space="preserve">câu lệnh mồi, nó chỉ thực thi khi nào chúng ta khởi chạy container </w:t>
+      </w:r>
+    </w:p>
+    <w:p>
+      <w:pPr>
+        <w:pStyle w:val="ListParagraph"/>
+        <w:numPr>
+          <w:ilvl w:val="0"/>
+          <w:numId w:val="1"/>
+        </w:numPr>
+        <w:rPr>
+          <w:b/>
+        </w:rPr>
+      </w:pPr>
+      <w:r>
+        <w:t xml:space="preserve">Tạo image: </w:t>
+      </w:r>
+      <w:r>
+        <w:rPr>
+          <w:b/>
+        </w:rPr>
+        <w:t>docker build –t &lt;image_name&gt;:&lt;tag&gt; .</w:t>
+      </w:r>
+      <w:r>
+        <w:t xml:space="preserve"> </w:t>
+      </w:r>
+    </w:p>
+    <w:p>
+      <w:pPr>
+        <w:pStyle w:val="ListParagraph"/>
+        <w:numPr>
+          <w:ilvl w:val="0"/>
+          <w:numId w:val="4"/>
+        </w:numPr>
+        <w:rPr>
+          <w:b/>
+        </w:rPr>
+      </w:pPr>
+      <w:r>
+        <w:t>Dấu chấm tham chiếu đên thư mục chứa docker file. Tất cả nội dung trong folder đó gọi là build context.</w:t>
+      </w:r>
+    </w:p>
+    <w:p>
+      <w:pPr>
+        <w:rPr>
+          <w:b/>
+        </w:rPr>
+      </w:pPr>
+      <w:r>
+        <w:rPr>
+          <w:noProof/>
+        </w:rPr>
+        <w:drawing>
+          <wp:inline distT="0" distB="0" distL="0" distR="0" wp14:anchorId="64898F49" wp14:editId="599B5DD3">
+            <wp:extent cx="5760720" cy="3439160"/>
+            <wp:effectExtent l="0" t="0" r="0" b="8890"/>
+            <wp:docPr id="1" name="Picture 1"/>
+            <wp:cNvGraphicFramePr>
+              <a:graphicFrameLocks xmlns:a="http://schemas.openxmlformats.org/drawingml/2006/main" noChangeAspect="1"/>
+            </wp:cNvGraphicFramePr>
+            <a:graphic xmlns:a="http://schemas.openxmlformats.org/drawingml/2006/main">
+              <a:graphicData uri="http://schemas.openxmlformats.org/drawingml/2006/picture">
+                <pic:pic xmlns:pic="http://schemas.openxmlformats.org/drawingml/2006/picture">
+                  <pic:nvPicPr>
+                    <pic:cNvPr id="1" name=""/>
+                    <pic:cNvPicPr/>
+                  </pic:nvPicPr>
+                  <pic:blipFill>
+                    <a:blip r:embed="rId5"/>
+                    <a:stretch>
+                      <a:fillRect/>
+                    </a:stretch>
+                  </pic:blipFill>
+                  <pic:spPr>
+                    <a:xfrm>
+                      <a:off x="0" y="0"/>
+                      <a:ext cx="5760720" cy="3439160"/>
+                    </a:xfrm>
+                    <a:prstGeom prst="rect">
+                      <a:avLst/>
+                    </a:prstGeom>
+                  </pic:spPr>
+                </pic:pic>
+              </a:graphicData>
+            </a:graphic>
+          </wp:inline>
+        </w:drawing>
+      </w:r>
+    </w:p>
+    <w:p>
+      <w:pPr>
+        <w:rPr>
+          <w:b/>
+        </w:rPr>
+      </w:pPr>
+    </w:p>
+    <w:p>
+      <w:pPr>
+        <w:pStyle w:val="ListParagraph"/>
+        <w:numPr>
+          <w:ilvl w:val="0"/>
+          <w:numId w:val="1"/>
+        </w:numPr>
+        <w:rPr>
+          <w:b/>
+        </w:rPr>
+      </w:pPr>
+      <w:r>
+        <w:rPr>
+          <w:b/>
+        </w:rPr>
+        <w:lastRenderedPageBreak/>
+        <w:t xml:space="preserve">Docker compose: </w:t>
+      </w:r>
+      <w:r>
+        <w:t>Cấu hình và giao tiếp giữa nhiều container với nhau, cú pháp của docker compose, cùng cách mà docker compose sẽ hỗi trợ build image và chạy container dễ dàng ntn.</w:t>
+      </w:r>
+    </w:p>
+    <w:p>
+      <w:pPr>
+        <w:pStyle w:val="ListParagraph"/>
+        <w:numPr>
+          <w:ilvl w:val="0"/>
+          <w:numId w:val="1"/>
+        </w:numPr>
+        <w:rPr>
+          <w:b/>
+        </w:rPr>
+      </w:pPr>
+      <w:r>
+        <w:rPr>
+          <w:b/>
+        </w:rPr>
+        <w:t xml:space="preserve">Docker compose: </w:t>
+      </w:r>
+      <w:r>
+        <w:t>giúp cho triển khai nhiều container cùng 1 lúc, các container sẽ được khai báo trong file docker compose định dạng yaml sử dụng file này để chạy container đó</w:t>
+      </w:r>
+      <w:r>
+        <w:tab/>
+      </w:r>
+    </w:p>
+    <w:p>
+      <w:pPr>
+        <w:pStyle w:val="ListParagraph"/>
+        <w:numPr>
+          <w:ilvl w:val="0"/>
+          <w:numId w:val="1"/>
+        </w:numPr>
+        <w:rPr>
+          <w:b/>
+        </w:rPr>
+      </w:pPr>
+      <w:r>
+        <w:rPr>
+          <w:b/>
+        </w:rPr>
+        <w:t>Yaml:</w:t>
+      </w:r>
+      <w:r>
+        <w:t xml:space="preserve"> định dạ</w:t>
+      </w:r>
+      <w:r>
+        <w:t>ng khác giống json(key – value), thụ</w:t>
+      </w:r>
+      <w:r>
+        <w:t>t vào thì có nghĩa value</w:t>
+      </w:r>
+      <w:r>
+        <w:t xml:space="preserve"> nó là 1object, có dấu – thì </w:t>
+      </w:r>
+      <w:r>
+        <w:t>value nó</w:t>
+      </w:r>
+      <w:r>
+        <w:t xml:space="preserve"> là</w:t>
+      </w:r>
+      <w:r>
+        <w:t xml:space="preserve"> mảng, mỗi dấu gạch là 1 phần t</w:t>
+      </w:r>
+      <w:r>
+        <w:t>ử</w:t>
+      </w:r>
+    </w:p>
+    <w:p>
+      <w:pPr>
+        <w:pStyle w:val="ListParagraph"/>
+        <w:numPr>
+          <w:ilvl w:val="0"/>
+          <w:numId w:val="1"/>
+        </w:numPr>
+        <w:rPr>
+          <w:b/>
+        </w:rPr>
+      </w:pPr>
+      <w:r>
+        <w:rPr>
+          <w:b/>
+        </w:rPr>
+        <w:t>Tạo file docker-compose.yaml</w:t>
+      </w:r>
+      <w:r>
+        <w:rPr>
+          <w:b/>
+        </w:rPr>
+        <w:t xml:space="preserve">: </w:t>
+      </w:r>
+    </w:p>
+    <w:p>
+      <w:pPr>
+        <w:pStyle w:val="ListParagraph"/>
+        <w:numPr>
+          <w:ilvl w:val="0"/>
+          <w:numId w:val="4"/>
+        </w:numPr>
+        <w:rPr>
+          <w:b/>
+        </w:rPr>
+      </w:pPr>
+      <w:r>
+        <w:rPr>
+          <w:b/>
+        </w:rPr>
+        <w:t xml:space="preserve">Version: </w:t>
+      </w:r>
+      <w:r>
+        <w:t>là version của docker engine</w:t>
+      </w:r>
+    </w:p>
+    <w:p>
+      <w:pPr>
+        <w:pStyle w:val="ListParagraph"/>
+        <w:numPr>
+          <w:ilvl w:val="0"/>
+          <w:numId w:val="4"/>
+        </w:numPr>
+        <w:rPr>
+          <w:b/>
+        </w:rPr>
+      </w:pPr>
+      <w:r>
+        <w:rPr>
+          <w:b/>
+        </w:rPr>
+        <w:t xml:space="preserve">Services: </w:t>
+      </w:r>
+      <w:r>
+        <w:t>là</w:t>
+      </w:r>
       <w:bookmarkStart w:id="0" w:name="_GoBack"/>
       <w:bookmarkEnd w:id="0"/>
+      <w:r>
+        <w:t xml:space="preserve"> </w:t>
+      </w:r>
+    </w:p>
+    <w:p>
+      <w:pPr>
+        <w:pStyle w:val="ListParagraph"/>
+      </w:pPr>
     </w:p>
     <w:sectPr>
       <w:pgSz w:w="11907" w:h="16840" w:code="9"/>
@@ -59,9 +782,235 @@
 <file path=word/numbering.xml><?xml version="1.0" encoding="utf-8"?>
 <w:numbering xmlns:wpc="http://schemas.microsoft.com/office/word/2010/wordprocessingCanvas" xmlns:cx="http://schemas.microsoft.com/office/drawing/2014/chartex" xmlns:mc="http://schemas.openxmlformats.org/markup-compatibility/2006" xmlns:o="urn:schemas-microsoft-com:office:office" xmlns:r="http://schemas.openxmlformats.org/officeDocument/2006/relationships" xmlns:m="http://schemas.openxmlformats.org/officeDocument/2006/math" xmlns:v="urn:schemas-microsoft-com:vml" xmlns:wp14="http://schemas.microsoft.com/office/word/2010/wordprocessingDrawing" xmlns:wp="http://schemas.openxmlformats.org/drawingml/2006/wordprocessingDrawing" xmlns:w10="urn:schemas-microsoft-com:office:word" xmlns:w="http://schemas.openxmlformats.org/wordprocessingml/2006/main" xmlns:w14="http://schemas.microsoft.com/office/word/2010/wordml" xmlns:w15="http://schemas.microsoft.com/office/word/2012/wordml" xmlns:w16se="http://schemas.microsoft.com/office/word/2015/wordml/symex" xmlns:wpg="http://schemas.microsoft.com/office/word/2010/wordprocessingGroup" xmlns:wpi="http://schemas.microsoft.com/office/word/2010/wordprocessingInk" xmlns:wne="http://schemas.microsoft.com/office/word/2006/wordml" xmlns:wps="http://schemas.microsoft.com/office/word/2010/wordprocessingShape" mc:Ignorable="w14 w15 w16se wp14">
   <w:abstractNum w:abstractNumId="0" w15:restartNumberingAfterBreak="0">
+    <w:nsid w:val="27FC380F"/>
+    <w:multiLevelType w:val="hybridMultilevel"/>
+    <w:tmpl w:val="CEBEEE48"/>
+    <w:lvl w:ilvl="0" w:tplc="04090001">
+      <w:start w:val="1"/>
+      <w:numFmt w:val="bullet"/>
+      <w:lvlText w:val=""/>
+      <w:lvlJc w:val="left"/>
+      <w:pPr>
+        <w:ind w:left="1080" w:hanging="360"/>
+      </w:pPr>
+      <w:rPr>
+        <w:rFonts w:ascii="Symbol" w:hAnsi="Symbol" w:hint="default"/>
+      </w:rPr>
+    </w:lvl>
+    <w:lvl w:ilvl="1" w:tplc="04090003" w:tentative="1">
+      <w:start w:val="1"/>
+      <w:numFmt w:val="bullet"/>
+      <w:lvlText w:val="o"/>
+      <w:lvlJc w:val="left"/>
+      <w:pPr>
+        <w:ind w:left="1800" w:hanging="360"/>
+      </w:pPr>
+      <w:rPr>
+        <w:rFonts w:ascii="Courier New" w:hAnsi="Courier New" w:cs="Courier New" w:hint="default"/>
+      </w:rPr>
+    </w:lvl>
+    <w:lvl w:ilvl="2" w:tplc="04090005" w:tentative="1">
+      <w:start w:val="1"/>
+      <w:numFmt w:val="bullet"/>
+      <w:lvlText w:val=""/>
+      <w:lvlJc w:val="left"/>
+      <w:pPr>
+        <w:ind w:left="2520" w:hanging="360"/>
+      </w:pPr>
+      <w:rPr>
+        <w:rFonts w:ascii="Wingdings" w:hAnsi="Wingdings" w:hint="default"/>
+      </w:rPr>
+    </w:lvl>
+    <w:lvl w:ilvl="3" w:tplc="04090001" w:tentative="1">
+      <w:start w:val="1"/>
+      <w:numFmt w:val="bullet"/>
+      <w:lvlText w:val=""/>
+      <w:lvlJc w:val="left"/>
+      <w:pPr>
+        <w:ind w:left="3240" w:hanging="360"/>
+      </w:pPr>
+      <w:rPr>
+        <w:rFonts w:ascii="Symbol" w:hAnsi="Symbol" w:hint="default"/>
+      </w:rPr>
+    </w:lvl>
+    <w:lvl w:ilvl="4" w:tplc="04090003" w:tentative="1">
+      <w:start w:val="1"/>
+      <w:numFmt w:val="bullet"/>
+      <w:lvlText w:val="o"/>
+      <w:lvlJc w:val="left"/>
+      <w:pPr>
+        <w:ind w:left="3960" w:hanging="360"/>
+      </w:pPr>
+      <w:rPr>
+        <w:rFonts w:ascii="Courier New" w:hAnsi="Courier New" w:cs="Courier New" w:hint="default"/>
+      </w:rPr>
+    </w:lvl>
+    <w:lvl w:ilvl="5" w:tplc="04090005" w:tentative="1">
+      <w:start w:val="1"/>
+      <w:numFmt w:val="bullet"/>
+      <w:lvlText w:val=""/>
+      <w:lvlJc w:val="left"/>
+      <w:pPr>
+        <w:ind w:left="4680" w:hanging="360"/>
+      </w:pPr>
+      <w:rPr>
+        <w:rFonts w:ascii="Wingdings" w:hAnsi="Wingdings" w:hint="default"/>
+      </w:rPr>
+    </w:lvl>
+    <w:lvl w:ilvl="6" w:tplc="04090001" w:tentative="1">
+      <w:start w:val="1"/>
+      <w:numFmt w:val="bullet"/>
+      <w:lvlText w:val=""/>
+      <w:lvlJc w:val="left"/>
+      <w:pPr>
+        <w:ind w:left="5400" w:hanging="360"/>
+      </w:pPr>
+      <w:rPr>
+        <w:rFonts w:ascii="Symbol" w:hAnsi="Symbol" w:hint="default"/>
+      </w:rPr>
+    </w:lvl>
+    <w:lvl w:ilvl="7" w:tplc="04090003" w:tentative="1">
+      <w:start w:val="1"/>
+      <w:numFmt w:val="bullet"/>
+      <w:lvlText w:val="o"/>
+      <w:lvlJc w:val="left"/>
+      <w:pPr>
+        <w:ind w:left="6120" w:hanging="360"/>
+      </w:pPr>
+      <w:rPr>
+        <w:rFonts w:ascii="Courier New" w:hAnsi="Courier New" w:cs="Courier New" w:hint="default"/>
+      </w:rPr>
+    </w:lvl>
+    <w:lvl w:ilvl="8" w:tplc="04090005" w:tentative="1">
+      <w:start w:val="1"/>
+      <w:numFmt w:val="bullet"/>
+      <w:lvlText w:val=""/>
+      <w:lvlJc w:val="left"/>
+      <w:pPr>
+        <w:ind w:left="6840" w:hanging="360"/>
+      </w:pPr>
+      <w:rPr>
+        <w:rFonts w:ascii="Wingdings" w:hAnsi="Wingdings" w:hint="default"/>
+      </w:rPr>
+    </w:lvl>
+  </w:abstractNum>
+  <w:abstractNum w:abstractNumId="1" w15:restartNumberingAfterBreak="0">
+    <w:nsid w:val="35291D6A"/>
+    <w:multiLevelType w:val="hybridMultilevel"/>
+    <w:tmpl w:val="A798FEF8"/>
+    <w:lvl w:ilvl="0" w:tplc="04090001">
+      <w:start w:val="1"/>
+      <w:numFmt w:val="bullet"/>
+      <w:lvlText w:val=""/>
+      <w:lvlJc w:val="left"/>
+      <w:pPr>
+        <w:ind w:left="1440" w:hanging="360"/>
+      </w:pPr>
+      <w:rPr>
+        <w:rFonts w:ascii="Symbol" w:hAnsi="Symbol" w:hint="default"/>
+      </w:rPr>
+    </w:lvl>
+    <w:lvl w:ilvl="1" w:tplc="04090003" w:tentative="1">
+      <w:start w:val="1"/>
+      <w:numFmt w:val="bullet"/>
+      <w:lvlText w:val="o"/>
+      <w:lvlJc w:val="left"/>
+      <w:pPr>
+        <w:ind w:left="2160" w:hanging="360"/>
+      </w:pPr>
+      <w:rPr>
+        <w:rFonts w:ascii="Courier New" w:hAnsi="Courier New" w:cs="Courier New" w:hint="default"/>
+      </w:rPr>
+    </w:lvl>
+    <w:lvl w:ilvl="2" w:tplc="04090005" w:tentative="1">
+      <w:start w:val="1"/>
+      <w:numFmt w:val="bullet"/>
+      <w:lvlText w:val=""/>
+      <w:lvlJc w:val="left"/>
+      <w:pPr>
+        <w:ind w:left="2880" w:hanging="360"/>
+      </w:pPr>
+      <w:rPr>
+        <w:rFonts w:ascii="Wingdings" w:hAnsi="Wingdings" w:hint="default"/>
+      </w:rPr>
+    </w:lvl>
+    <w:lvl w:ilvl="3" w:tplc="04090001" w:tentative="1">
+      <w:start w:val="1"/>
+      <w:numFmt w:val="bullet"/>
+      <w:lvlText w:val=""/>
+      <w:lvlJc w:val="left"/>
+      <w:pPr>
+        <w:ind w:left="3600" w:hanging="360"/>
+      </w:pPr>
+      <w:rPr>
+        <w:rFonts w:ascii="Symbol" w:hAnsi="Symbol" w:hint="default"/>
+      </w:rPr>
+    </w:lvl>
+    <w:lvl w:ilvl="4" w:tplc="04090003" w:tentative="1">
+      <w:start w:val="1"/>
+      <w:numFmt w:val="bullet"/>
+      <w:lvlText w:val="o"/>
+      <w:lvlJc w:val="left"/>
+      <w:pPr>
+        <w:ind w:left="4320" w:hanging="360"/>
+      </w:pPr>
+      <w:rPr>
+        <w:rFonts w:ascii="Courier New" w:hAnsi="Courier New" w:cs="Courier New" w:hint="default"/>
+      </w:rPr>
+    </w:lvl>
+    <w:lvl w:ilvl="5" w:tplc="04090005" w:tentative="1">
+      <w:start w:val="1"/>
+      <w:numFmt w:val="bullet"/>
+      <w:lvlText w:val=""/>
+      <w:lvlJc w:val="left"/>
+      <w:pPr>
+        <w:ind w:left="5040" w:hanging="360"/>
+      </w:pPr>
+      <w:rPr>
+        <w:rFonts w:ascii="Wingdings" w:hAnsi="Wingdings" w:hint="default"/>
+      </w:rPr>
+    </w:lvl>
+    <w:lvl w:ilvl="6" w:tplc="04090001" w:tentative="1">
+      <w:start w:val="1"/>
+      <w:numFmt w:val="bullet"/>
+      <w:lvlText w:val=""/>
+      <w:lvlJc w:val="left"/>
+      <w:pPr>
+        <w:ind w:left="5760" w:hanging="360"/>
+      </w:pPr>
+      <w:rPr>
+        <w:rFonts w:ascii="Symbol" w:hAnsi="Symbol" w:hint="default"/>
+      </w:rPr>
+    </w:lvl>
+    <w:lvl w:ilvl="7" w:tplc="04090003" w:tentative="1">
+      <w:start w:val="1"/>
+      <w:numFmt w:val="bullet"/>
+      <w:lvlText w:val="o"/>
+      <w:lvlJc w:val="left"/>
+      <w:pPr>
+        <w:ind w:left="6480" w:hanging="360"/>
+      </w:pPr>
+      <w:rPr>
+        <w:rFonts w:ascii="Courier New" w:hAnsi="Courier New" w:cs="Courier New" w:hint="default"/>
+      </w:rPr>
+    </w:lvl>
+    <w:lvl w:ilvl="8" w:tplc="04090005" w:tentative="1">
+      <w:start w:val="1"/>
+      <w:numFmt w:val="bullet"/>
+      <w:lvlText w:val=""/>
+      <w:lvlJc w:val="left"/>
+      <w:pPr>
+        <w:ind w:left="7200" w:hanging="360"/>
+      </w:pPr>
+      <w:rPr>
+        <w:rFonts w:ascii="Wingdings" w:hAnsi="Wingdings" w:hint="default"/>
+      </w:rPr>
+    </w:lvl>
+  </w:abstractNum>
+  <w:abstractNum w:abstractNumId="2" w15:restartNumberingAfterBreak="0">
     <w:nsid w:val="64893279"/>
     <w:multiLevelType w:val="hybridMultilevel"/>
-    <w:tmpl w:val="6B8C78FA"/>
+    <w:tmpl w:val="2CFC14A0"/>
     <w:lvl w:ilvl="0" w:tplc="1F5A0FEE">
       <w:numFmt w:val="bullet"/>
       <w:lvlText w:val="-"/>
@@ -73,13 +1022,126 @@
         <w:rFonts w:ascii="Times New Roman" w:eastAsiaTheme="minorHAnsi" w:hAnsi="Times New Roman" w:cs="Times New Roman" w:hint="default"/>
       </w:rPr>
     </w:lvl>
+    <w:lvl w:ilvl="1" w:tplc="04090003">
+      <w:start w:val="1"/>
+      <w:numFmt w:val="bullet"/>
+      <w:lvlText w:val="o"/>
+      <w:lvlJc w:val="left"/>
+      <w:pPr>
+        <w:ind w:left="1440" w:hanging="360"/>
+      </w:pPr>
+      <w:rPr>
+        <w:rFonts w:ascii="Courier New" w:hAnsi="Courier New" w:cs="Courier New" w:hint="default"/>
+      </w:rPr>
+    </w:lvl>
+    <w:lvl w:ilvl="2" w:tplc="04090005" w:tentative="1">
+      <w:start w:val="1"/>
+      <w:numFmt w:val="bullet"/>
+      <w:lvlText w:val=""/>
+      <w:lvlJc w:val="left"/>
+      <w:pPr>
+        <w:ind w:left="2160" w:hanging="360"/>
+      </w:pPr>
+      <w:rPr>
+        <w:rFonts w:ascii="Wingdings" w:hAnsi="Wingdings" w:hint="default"/>
+      </w:rPr>
+    </w:lvl>
+    <w:lvl w:ilvl="3" w:tplc="04090001" w:tentative="1">
+      <w:start w:val="1"/>
+      <w:numFmt w:val="bullet"/>
+      <w:lvlText w:val=""/>
+      <w:lvlJc w:val="left"/>
+      <w:pPr>
+        <w:ind w:left="2880" w:hanging="360"/>
+      </w:pPr>
+      <w:rPr>
+        <w:rFonts w:ascii="Symbol" w:hAnsi="Symbol" w:hint="default"/>
+      </w:rPr>
+    </w:lvl>
+    <w:lvl w:ilvl="4" w:tplc="04090003" w:tentative="1">
+      <w:start w:val="1"/>
+      <w:numFmt w:val="bullet"/>
+      <w:lvlText w:val="o"/>
+      <w:lvlJc w:val="left"/>
+      <w:pPr>
+        <w:ind w:left="3600" w:hanging="360"/>
+      </w:pPr>
+      <w:rPr>
+        <w:rFonts w:ascii="Courier New" w:hAnsi="Courier New" w:cs="Courier New" w:hint="default"/>
+      </w:rPr>
+    </w:lvl>
+    <w:lvl w:ilvl="5" w:tplc="04090005" w:tentative="1">
+      <w:start w:val="1"/>
+      <w:numFmt w:val="bullet"/>
+      <w:lvlText w:val=""/>
+      <w:lvlJc w:val="left"/>
+      <w:pPr>
+        <w:ind w:left="4320" w:hanging="360"/>
+      </w:pPr>
+      <w:rPr>
+        <w:rFonts w:ascii="Wingdings" w:hAnsi="Wingdings" w:hint="default"/>
+      </w:rPr>
+    </w:lvl>
+    <w:lvl w:ilvl="6" w:tplc="04090001" w:tentative="1">
+      <w:start w:val="1"/>
+      <w:numFmt w:val="bullet"/>
+      <w:lvlText w:val=""/>
+      <w:lvlJc w:val="left"/>
+      <w:pPr>
+        <w:ind w:left="5040" w:hanging="360"/>
+      </w:pPr>
+      <w:rPr>
+        <w:rFonts w:ascii="Symbol" w:hAnsi="Symbol" w:hint="default"/>
+      </w:rPr>
+    </w:lvl>
+    <w:lvl w:ilvl="7" w:tplc="04090003" w:tentative="1">
+      <w:start w:val="1"/>
+      <w:numFmt w:val="bullet"/>
+      <w:lvlText w:val="o"/>
+      <w:lvlJc w:val="left"/>
+      <w:pPr>
+        <w:ind w:left="5760" w:hanging="360"/>
+      </w:pPr>
+      <w:rPr>
+        <w:rFonts w:ascii="Courier New" w:hAnsi="Courier New" w:cs="Courier New" w:hint="default"/>
+      </w:rPr>
+    </w:lvl>
+    <w:lvl w:ilvl="8" w:tplc="04090005" w:tentative="1">
+      <w:start w:val="1"/>
+      <w:numFmt w:val="bullet"/>
+      <w:lvlText w:val=""/>
+      <w:lvlJc w:val="left"/>
+      <w:pPr>
+        <w:ind w:left="6480" w:hanging="360"/>
+      </w:pPr>
+      <w:rPr>
+        <w:rFonts w:ascii="Wingdings" w:hAnsi="Wingdings" w:hint="default"/>
+      </w:rPr>
+    </w:lvl>
+  </w:abstractNum>
+  <w:abstractNum w:abstractNumId="3" w15:restartNumberingAfterBreak="0">
+    <w:nsid w:val="7EC47EDA"/>
+    <w:multiLevelType w:val="hybridMultilevel"/>
+    <w:tmpl w:val="9A44A506"/>
+    <w:lvl w:ilvl="0" w:tplc="04090001">
+      <w:start w:val="1"/>
+      <w:numFmt w:val="bullet"/>
+      <w:lvlText w:val=""/>
+      <w:lvlJc w:val="left"/>
+      <w:pPr>
+        <w:ind w:left="1440" w:hanging="360"/>
+      </w:pPr>
+      <w:rPr>
+        <w:rFonts w:ascii="Symbol" w:hAnsi="Symbol" w:hint="default"/>
+      </w:rPr>
+    </w:lvl>
     <w:lvl w:ilvl="1" w:tplc="04090003" w:tentative="1">
       <w:start w:val="1"/>
       <w:numFmt w:val="bullet"/>
       <w:lvlText w:val="o"/>
       <w:lvlJc w:val="left"/>
       <w:pPr>
-        <w:ind w:left="1440" w:hanging="360"/>
+        <w:ind w:left="2160" w:hanging="360"/>
       </w:pPr>
       <w:rPr>
         <w:rFonts w:ascii="Courier New" w:hAnsi="Courier New" w:cs="Courier New" w:hint="default"/>
@@ -91,7 +1153,7 @@
       <w:lvlText w:val=""/>
       <w:lvlJc w:val="left"/>
       <w:pPr>
-        <w:ind w:left="2160" w:hanging="360"/>
+        <w:ind w:left="2880" w:hanging="360"/>
       </w:pPr>
       <w:rPr>
         <w:rFonts w:ascii="Wingdings" w:hAnsi="Wingdings" w:hint="default"/>
@@ -103,7 +1165,7 @@
       <w:lvlText w:val=""/>
       <w:lvlJc w:val="left"/>
       <w:pPr>
-        <w:ind w:left="2880" w:hanging="360"/>
+        <w:ind w:left="3600" w:hanging="360"/>
       </w:pPr>
       <w:rPr>
         <w:rFonts w:ascii="Symbol" w:hAnsi="Symbol" w:hint="default"/>
@@ -115,7 +1177,7 @@
       <w:lvlText w:val="o"/>
       <w:lvlJc w:val="left"/>
       <w:pPr>
-        <w:ind w:left="3600" w:hanging="360"/>
+        <w:ind w:left="4320" w:hanging="360"/>
       </w:pPr>
       <w:rPr>
         <w:rFonts w:ascii="Courier New" w:hAnsi="Courier New" w:cs="Courier New" w:hint="default"/>
@@ -127,7 +1189,7 @@
       <w:lvlText w:val=""/>
       <w:lvlJc w:val="left"/>
       <w:pPr>
-        <w:ind w:left="4320" w:hanging="360"/>
+        <w:ind w:left="5040" w:hanging="360"/>
       </w:pPr>
       <w:rPr>
         <w:rFonts w:ascii="Wingdings" w:hAnsi="Wingdings" w:hint="default"/>
@@ -139,7 +1201,7 @@
       <w:lvlText w:val=""/>
       <w:lvlJc w:val="left"/>
       <w:pPr>
-        <w:ind w:left="5040" w:hanging="360"/>
+        <w:ind w:left="5760" w:hanging="360"/>
       </w:pPr>
       <w:rPr>
         <w:rFonts w:ascii="Symbol" w:hAnsi="Symbol" w:hint="default"/>
@@ -151,7 +1213,7 @@
       <w:lvlText w:val="o"/>
       <w:lvlJc w:val="left"/>
       <w:pPr>
-        <w:ind w:left="5760" w:hanging="360"/>
+        <w:ind w:left="6480" w:hanging="360"/>
       </w:pPr>
       <w:rPr>
         <w:rFonts w:ascii="Courier New" w:hAnsi="Courier New" w:cs="Courier New" w:hint="default"/>
@@ -163,7 +1225,7 @@
       <w:lvlText w:val=""/>
       <w:lvlJc w:val="left"/>
       <w:pPr>
-        <w:ind w:left="6480" w:hanging="360"/>
+        <w:ind w:left="7200" w:hanging="360"/>
       </w:pPr>
       <w:rPr>
         <w:rFonts w:ascii="Wingdings" w:hAnsi="Wingdings" w:hint="default"/>
@@ -171,7 +1233,16 @@
     </w:lvl>
   </w:abstractNum>
   <w:num w:numId="1">
+    <w:abstractNumId w:val="2"/>
+  </w:num>
+  <w:num w:numId="2">
     <w:abstractNumId w:val="0"/>
+  </w:num>
+  <w:num w:numId="3">
+    <w:abstractNumId w:val="3"/>
+  </w:num>
+  <w:num w:numId="4">
+    <w:abstractNumId w:val="1"/>
   </w:num>
 </w:numbering>
 </file>

</xml_diff>